<commit_message>
Added 'Create Invoice' and 'Export Orders' functionality
</commit_message>
<xml_diff>
--- a/Web/Invoice.docx
+++ b/Web/Invoice.docx
@@ -13,7 +13,7 @@
         <w:rPr>
           <w:sz w:val="48"/>
         </w:rPr>
-        <w:t>Invoice</w:t>
+        <w:t>Order Details</w:t>
       </w:r>
     </w:p>
     <w:tbl>
@@ -45,6 +45,174 @@
             <w:tcW w:w="6753" w:type="dxa"/>
           </w:tcPr>
           <w:p/>
+        </w:tc>
+      </w:tr>
+      <w:tr>
+        <w:tc>
+          <w:tcPr>
+            <w:tcW w:w="2263" w:type="dxa"/>
+          </w:tcPr>
+          <w:p>
+            <w:pPr>
+              <w:jc w:val="right"/>
+            </w:pPr>
+            <w:r>
+              <w:t>Username:</w:t>
+            </w:r>
+          </w:p>
+        </w:tc>
+        <w:tc>
+          <w:tcPr>
+            <w:tcW w:w="6753" w:type="dxa"/>
+          </w:tcPr>
+          <w:p/>
+        </w:tc>
+      </w:tr>
+      <w:tr>
+        <w:tc>
+          <w:tcPr>
+            <w:tcW w:w="2263" w:type="dxa"/>
+          </w:tcPr>
+          <w:p>
+            <w:pPr>
+              <w:jc w:val="right"/>
+            </w:pPr>
+            <w:r>
+              <w:t>Email:</w:t>
+            </w:r>
+          </w:p>
+        </w:tc>
+        <w:tc>
+          <w:tcPr>
+            <w:tcW w:w="6753" w:type="dxa"/>
+          </w:tcPr>
+          <w:p/>
+        </w:tc>
+      </w:tr>
+    </w:tbl>
+    <w:p/>
+    <w:tbl>
+      <w:tblPr>
+        <w:tblStyle w:val="TableGridLight"/>
+        <w:tblW w:w="0" w:type="auto"/>
+        <w:tblLook w:val="04A0" w:firstRow="1" w:lastRow="0" w:firstColumn="1" w:lastColumn="0" w:noHBand="0" w:noVBand="1"/>
+      </w:tblPr>
+      <w:tblGrid>
+        <w:gridCol w:w="2254"/>
+        <w:gridCol w:w="2254"/>
+        <w:gridCol w:w="2254"/>
+        <w:gridCol w:w="2254"/>
+      </w:tblGrid>
+      <w:tr>
+        <w:tc>
+          <w:tcPr>
+            <w:tcW w:w="2254" w:type="dxa"/>
+            <w:tcBorders>
+              <w:top w:val="single" w:sz="4" w:space="0" w:color="BFBFBF" w:themeColor="background1" w:themeShade="BF"/>
+              <w:left w:val="single" w:sz="4" w:space="0" w:color="BFBFBF" w:themeColor="background1" w:themeShade="BF"/>
+              <w:bottom w:val="single" w:sz="4" w:space="0" w:color="BFBFBF" w:themeColor="background1" w:themeShade="BF"/>
+              <w:right w:val="single" w:sz="4" w:space="0" w:color="BFBFBF" w:themeColor="background1" w:themeShade="BF"/>
+            </w:tcBorders>
+            <w:hideMark/>
+          </w:tcPr>
+          <w:p>
+            <w:r>
+              <w:t>Products in order</w:t>
+            </w:r>
+          </w:p>
+        </w:tc>
+        <w:tc>
+          <w:tcPr>
+            <w:tcW w:w="6762" w:type="dxa"/>
+            <w:gridSpan w:val="3"/>
+            <w:tcBorders>
+              <w:top w:val="single" w:sz="4" w:space="0" w:color="BFBFBF" w:themeColor="background1" w:themeShade="BF"/>
+              <w:left w:val="single" w:sz="4" w:space="0" w:color="BFBFBF" w:themeColor="background1" w:themeShade="BF"/>
+              <w:bottom w:val="single" w:sz="4" w:space="0" w:color="BFBFBF" w:themeColor="background1" w:themeShade="BF"/>
+              <w:right w:val="single" w:sz="4" w:space="0" w:color="BFBFBF" w:themeColor="background1" w:themeShade="BF"/>
+            </w:tcBorders>
+            <w:hideMark/>
+          </w:tcPr>
+          <w:p/>
+        </w:tc>
+      </w:tr>
+      <w:tr>
+        <w:trPr>
+          <w:trHeight w:val="229"/>
+        </w:trPr>
+        <w:tc>
+          <w:tcPr>
+            <w:tcW w:w="2254" w:type="dxa"/>
+            <w:tcBorders>
+              <w:top w:val="single" w:sz="4" w:space="0" w:color="BFBFBF" w:themeColor="background1" w:themeShade="BF"/>
+              <w:left w:val="nil"/>
+              <w:bottom w:val="nil"/>
+              <w:right w:val="nil"/>
+            </w:tcBorders>
+          </w:tcPr>
+          <w:p/>
+        </w:tc>
+        <w:tc>
+          <w:tcPr>
+            <w:tcW w:w="2254" w:type="dxa"/>
+            <w:tcBorders>
+              <w:top w:val="single" w:sz="4" w:space="0" w:color="BFBFBF" w:themeColor="background1" w:themeShade="BF"/>
+              <w:left w:val="nil"/>
+              <w:bottom w:val="nil"/>
+              <w:right w:val="single" w:sz="4" w:space="0" w:color="BFBFBF" w:themeColor="background1" w:themeShade="BF"/>
+            </w:tcBorders>
+          </w:tcPr>
+          <w:p/>
+        </w:tc>
+        <w:tc>
+          <w:tcPr>
+            <w:tcW w:w="2254" w:type="dxa"/>
+            <w:tcBorders>
+              <w:top w:val="single" w:sz="4" w:space="0" w:color="BFBFBF" w:themeColor="background1" w:themeShade="BF"/>
+              <w:left w:val="single" w:sz="4" w:space="0" w:color="BFBFBF" w:themeColor="background1" w:themeShade="BF"/>
+              <w:bottom w:val="single" w:sz="4" w:space="0" w:color="BFBFBF" w:themeColor="background1" w:themeShade="BF"/>
+              <w:right w:val="single" w:sz="4" w:space="0" w:color="BFBFBF" w:themeColor="background1" w:themeShade="BF"/>
+            </w:tcBorders>
+            <w:hideMark/>
+          </w:tcPr>
+          <w:p>
+            <w:pPr>
+              <w:jc w:val="center"/>
+              <w:rPr>
+                <w:b/>
+                <w:color w:val="F26522"/>
+                <w:sz w:val="32"/>
+              </w:rPr>
+            </w:pPr>
+            <w:r>
+              <w:rPr>
+                <w:b/>
+                <w:color w:val="F26522"/>
+                <w:sz w:val="24"/>
+              </w:rPr>
+              <w:t>Total order price</w:t>
+            </w:r>
+          </w:p>
+        </w:tc>
+        <w:tc>
+          <w:tcPr>
+            <w:tcW w:w="2254" w:type="dxa"/>
+            <w:tcBorders>
+              <w:top w:val="single" w:sz="4" w:space="0" w:color="BFBFBF" w:themeColor="background1" w:themeShade="BF"/>
+              <w:left w:val="single" w:sz="4" w:space="0" w:color="BFBFBF" w:themeColor="background1" w:themeShade="BF"/>
+              <w:bottom w:val="single" w:sz="4" w:space="0" w:color="BFBFBF" w:themeColor="background1" w:themeShade="BF"/>
+              <w:right w:val="single" w:sz="4" w:space="0" w:color="BFBFBF" w:themeColor="background1" w:themeShade="BF"/>
+            </w:tcBorders>
+          </w:tcPr>
+          <w:p>
+            <w:pPr>
+              <w:rPr>
+                <w:b/>
+                <w:color w:val="F26522"/>
+                <w:sz w:val="32"/>
+              </w:rPr>
+            </w:pPr>
+          </w:p>
         </w:tc>
       </w:tr>
     </w:tbl>
@@ -291,7 +459,7 @@
             </wp:anchor>
           </w:drawing>
         </mc:Choice>
-        <mc:Fallback xmlns:cx2="http://schemas.microsoft.com/office/drawing/2015/10/21/chartex" xmlns:cx3="http://schemas.microsoft.com/office/drawing/2016/5/9/chartex" xmlns:cx4="http://schemas.microsoft.com/office/drawing/2016/5/10/chartex" xmlns:cx5="http://schemas.microsoft.com/office/drawing/2016/5/11/chartex" xmlns:cx6="http://schemas.microsoft.com/office/drawing/2016/5/12/chartex" xmlns:cx7="http://schemas.microsoft.com/office/drawing/2016/5/13/chartex" xmlns:cx8="http://schemas.microsoft.com/office/drawing/2016/5/14/chartex" xmlns:aink="http://schemas.microsoft.com/office/drawing/2016/ink" xmlns:am3d="http://schemas.microsoft.com/office/drawing/2017/model3d" xmlns:w16cid="http://schemas.microsoft.com/office/word/2016/wordml/cid">
+        <mc:Fallback xmlns:w16cid="http://schemas.microsoft.com/office/word/2016/wordml/cid" xmlns:am3d="http://schemas.microsoft.com/office/drawing/2017/model3d" xmlns:aink="http://schemas.microsoft.com/office/drawing/2016/ink" xmlns:cx8="http://schemas.microsoft.com/office/drawing/2016/5/14/chartex" xmlns:cx7="http://schemas.microsoft.com/office/drawing/2016/5/13/chartex" xmlns:cx6="http://schemas.microsoft.com/office/drawing/2016/5/12/chartex" xmlns:cx5="http://schemas.microsoft.com/office/drawing/2016/5/11/chartex" xmlns:cx4="http://schemas.microsoft.com/office/drawing/2016/5/10/chartex" xmlns:cx3="http://schemas.microsoft.com/office/drawing/2016/5/9/chartex" xmlns:cx2="http://schemas.microsoft.com/office/drawing/2015/10/21/chartex">
           <w:pict>
             <v:shapetype w14:anchorId="1F2F888A" id="_x0000_t202" coordsize="21600,21600" o:spt="202" path="m,l,21600r21600,l21600,xe">
               <v:stroke joinstyle="miter"/>
@@ -1206,7 +1374,7 @@
 </file>
 
 <file path=customXml/itemProps1.xml><?xml version="1.0" encoding="utf-8"?>
-<ds:datastoreItem xmlns:ds="http://schemas.openxmlformats.org/officeDocument/2006/customXml" ds:itemID="{7D254D57-9872-46A2-A6D4-D5D3A228DCF3}">
+<ds:datastoreItem xmlns:ds="http://schemas.openxmlformats.org/officeDocument/2006/customXml" ds:itemID="{B1865364-A435-44A3-9401-62DDDBBBAC82}">
   <ds:schemaRefs>
     <ds:schemaRef ds:uri="http://schemas.openxmlformats.org/officeDocument/2006/bibliography"/>
   </ds:schemaRefs>

</xml_diff>